<commit_message>
move files from my windows downloads folder
</commit_message>
<xml_diff>
--- a/2390 CPS/2390-AS02.docx
+++ b/2390 CPS/2390-AS02.docx
@@ -552,13 +552,8 @@
         <w:t xml:space="preserve"> </w:t>
       </w:r>
       <w:r>
-        <w:t>NOT(C</w:t>
-      </w:r>
-      <w:proofErr w:type="gramStart"/>
-      <w:r>
-        <w:t>))XOR</w:t>
-      </w:r>
-      <w:proofErr w:type="gramEnd"/>
+        <w:t>NOT(C))XOR</w:t>
+      </w:r>
       <w:r>
         <w:rPr>
           <w:spacing w:val="-2"/>
@@ -630,20 +625,12 @@
         <w:pStyle w:val="BodyText"/>
       </w:pPr>
       <w:r>
-        <w:t>Here we use analytical representation of AND, OR, NOT, and</w:t>
-      </w:r>
-      <w:r>
-        <w:t xml:space="preserve"> X</w:t>
-      </w:r>
-      <w:r>
-        <w:t>OR gate to simplify the expression</w:t>
-      </w:r>
-      <w:r>
-        <w:t>:</w:t>
+        <w:t>Here we use analytical representation of AND, OR, NOT, and XOR gate to simplify the expression:</w:t>
       </w:r>
       <w:r>
         <w:rPr>
           <w:rFonts w:ascii="Calibri"/>
+          <w:noProof/>
         </w:rPr>
         <w:drawing>
           <wp:anchor distT="0" distB="0" distL="114300" distR="114300" simplePos="0" relativeHeight="251658240" behindDoc="0" locked="0" layoutInCell="1" allowOverlap="1" wp14:anchorId="012B318B" wp14:editId="62068F7B">
@@ -850,13 +837,7 @@
             <w:rPr>
               <w:rFonts w:ascii="Cambria Math" w:hAnsi="Cambria Math"/>
             </w:rPr>
-            <m:t>Y</m:t>
-          </m:r>
-          <m:r>
-            <w:rPr>
-              <w:rFonts w:ascii="Cambria Math" w:hAnsi="Cambria Math"/>
-            </w:rPr>
-            <m:t>=</m:t>
+            <m:t>Y=</m:t>
           </m:r>
           <m:d>
             <m:dPr>
@@ -1051,20 +1032,11 @@
           <w:rPr>
             <w:rFonts w:ascii="Cambria Math" w:hAnsi="Cambria Math"/>
           </w:rPr>
-          <m:t xml:space="preserve">B = </m:t>
-        </m:r>
-        <m:r>
-          <w:rPr>
-            <w:rFonts w:ascii="Cambria Math" w:hAnsi="Cambria Math"/>
-          </w:rPr>
-          <m:t>1</m:t>
+          <m:t>B = 1</m:t>
         </m:r>
       </m:oMath>
       <w:r>
-        <w:t>,</w:t>
-      </w:r>
-      <w:r>
-        <w:t xml:space="preserve"> we have</w:t>
+        <w:t>, we have</w:t>
       </w:r>
     </w:p>
     <w:p>
@@ -1141,19 +1113,7 @@
                 <w:rPr>
                   <w:rFonts w:ascii="Cambria Math" w:hAnsi="Cambria Math"/>
                 </w:rPr>
-                <m:t>1-A-C</m:t>
-              </m:r>
-              <m:r>
-                <w:rPr>
-                  <w:rFonts w:ascii="Cambria Math" w:hAnsi="Cambria Math"/>
-                </w:rPr>
-                <m:t>+</m:t>
-              </m:r>
-              <m:r>
-                <w:rPr>
-                  <w:rFonts w:ascii="Cambria Math" w:hAnsi="Cambria Math"/>
-                </w:rPr>
-                <m:t>AC</m:t>
+                <m:t>1-A-C+AC</m:t>
               </m:r>
               <m:ctrlPr>
                 <w:rPr>
@@ -1324,13 +1284,7 @@
           <w:rPr>
             <w:rFonts w:ascii="Cambria Math" w:hAnsi="Cambria Math"/>
           </w:rPr>
-          <m:t xml:space="preserve"> = </m:t>
-        </m:r>
-        <m:r>
-          <w:rPr>
-            <w:rFonts w:ascii="Cambria Math" w:hAnsi="Cambria Math"/>
-          </w:rPr>
-          <m:t>Y</m:t>
+          <m:t xml:space="preserve"> = Y</m:t>
         </m:r>
         <m:sSub>
           <m:sSubPr>
@@ -1368,13 +1322,7 @@
               <w:rPr>
                 <w:rFonts w:ascii="Cambria Math" w:hAnsi="Cambria Math"/>
               </w:rPr>
-              <m:t>B=</m:t>
-            </m:r>
-            <m:r>
-              <w:rPr>
-                <w:rFonts w:ascii="Cambria Math" w:hAnsi="Cambria Math"/>
-              </w:rPr>
-              <m:t>1</m:t>
+              <m:t>B=1</m:t>
             </m:r>
           </m:sub>
         </m:sSub>
@@ -1419,13 +1367,7 @@
           <w:rPr>
             <w:rFonts w:ascii="Cambria Math" w:hAnsi="Cambria Math"/>
           </w:rPr>
-          <m:t>=</m:t>
-        </m:r>
-        <m:r>
-          <w:rPr>
-            <w:rFonts w:ascii="Cambria Math" w:hAnsi="Cambria Math"/>
-          </w:rPr>
-          <m:t>1</m:t>
+          <m:t>=1</m:t>
         </m:r>
       </m:oMath>
       <w:r>
@@ -1655,13 +1597,7 @@
                 <w:rPr>
                   <w:rFonts w:ascii="Cambria Math" w:hAnsi="Cambria Math"/>
                 </w:rPr>
-                <m:t>B=</m:t>
-              </m:r>
-              <m:r>
-                <w:rPr>
-                  <w:rFonts w:ascii="Cambria Math" w:hAnsi="Cambria Math"/>
-                </w:rPr>
-                <m:t>0</m:t>
+                <m:t>B=0</m:t>
               </m:r>
             </m:sub>
           </m:sSub>
@@ -1681,28 +1617,7 @@
           <w:b/>
           <w:bCs/>
         </w:rPr>
-        <w:t>Therefore, w</w:t>
-      </w:r>
-      <w:r>
-        <w:rPr>
-          <w:b/>
-          <w:bCs/>
-        </w:rPr>
-        <w:t>hen</w:t>
-      </w:r>
-      <w:r>
-        <w:rPr>
-          <w:b/>
-          <w:bCs/>
-        </w:rPr>
-        <w:t>ever</w:t>
-      </w:r>
-      <w:r>
-        <w:rPr>
-          <w:b/>
-          <w:bCs/>
-        </w:rPr>
-        <w:t xml:space="preserve"> </w:t>
+        <w:t xml:space="preserve">Therefore, whenever </w:t>
       </w:r>
       <m:oMath>
         <m:r>
@@ -1808,13 +1723,8 @@
         <w:t xml:space="preserve"> </w:t>
       </w:r>
       <w:r>
-        <w:t>NOT(C</w:t>
-      </w:r>
-      <w:proofErr w:type="gramStart"/>
-      <w:r>
-        <w:t>))XOR</w:t>
-      </w:r>
-      <w:proofErr w:type="gramEnd"/>
+        <w:t>NOT(C))XOR</w:t>
+      </w:r>
       <w:r>
         <w:rPr>
           <w:spacing w:val="-2"/>
@@ -1866,10 +1776,7 @@
         <w:pStyle w:val="BodyText"/>
       </w:pPr>
       <w:r>
-        <w:t xml:space="preserve"> = </w:t>
-      </w:r>
-      <w:r>
-        <w:t>((A</w:t>
+        <w:t xml:space="preserve"> = ((A</w:t>
       </w:r>
       <w:r>
         <w:rPr>
@@ -1893,13 +1800,8 @@
         <w:t xml:space="preserve">B OR </w:t>
       </w:r>
       <w:r>
-        <w:t>NOT(C</w:t>
-      </w:r>
-      <w:proofErr w:type="gramStart"/>
-      <w:r>
-        <w:t>))XOR</w:t>
-      </w:r>
-      <w:proofErr w:type="gramEnd"/>
+        <w:t>NOT(C))XOR</w:t>
+      </w:r>
       <w:r>
         <w:rPr>
           <w:spacing w:val="-2"/>
@@ -2028,19 +1930,13 @@
         <w:t xml:space="preserve"> </w:t>
       </w:r>
       <w:r>
-        <w:t xml:space="preserve">OR gates, </w:t>
-      </w:r>
-      <w:r>
-        <w:t>2</w:t>
-      </w:r>
-      <w:r>
-        <w:t xml:space="preserve"> </w:t>
-      </w:r>
-      <w:r>
-        <w:t>XOR</w:t>
-      </w:r>
-      <w:r>
-        <w:t xml:space="preserve"> gate and 1</w:t>
+        <w:t>OR gates, 2</w:t>
+      </w:r>
+      <w:r>
+        <w:t xml:space="preserve"> </w:t>
+      </w:r>
+      <w:r>
+        <w:t>XOR gate and 1</w:t>
       </w:r>
       <w:r>
         <w:t xml:space="preserve"> </w:t>
@@ -2158,10 +2054,7 @@
         <w:pStyle w:val="BodyText"/>
       </w:pPr>
       <w:r>
-        <w:t>By the equation</w:t>
-      </w:r>
-      <w:r>
-        <w:t xml:space="preserve">, when </w:t>
+        <w:t xml:space="preserve">By the equation, when </w:t>
       </w:r>
       <m:oMath>
         <m:r>
@@ -2648,19 +2541,7 @@
         <w:pStyle w:val="BodyText"/>
       </w:pPr>
       <w:r>
-        <w:t>For the input A, NOT(A) = A X</w:t>
-      </w:r>
-      <w:r>
-        <w:t>N</w:t>
-      </w:r>
-      <w:r>
-        <w:t>OR(</w:t>
-      </w:r>
-      <w:r>
-        <w:t>False</w:t>
-      </w:r>
-      <w:r>
-        <w:t>)</w:t>
+        <w:t>For the input A, NOT(A) = A XNOR(False)</w:t>
       </w:r>
     </w:p>
     <w:p>
@@ -2838,21 +2719,7 @@
         <w:rPr>
           <w:rFonts w:ascii="Calibri"/>
         </w:rPr>
-        <w:t>(</w:t>
-      </w:r>
-      <w:proofErr w:type="gramStart"/>
-      <w:r>
-        <w:rPr>
-          <w:rFonts w:ascii="Calibri"/>
-        </w:rPr>
-        <w:t>NOT(</w:t>
-      </w:r>
-      <w:proofErr w:type="gramEnd"/>
-      <w:r>
-        <w:rPr>
-          <w:rFonts w:ascii="Calibri"/>
-        </w:rPr>
-        <w:t>(A</w:t>
+        <w:t>(NOT((A</w:t>
       </w:r>
       <w:r>
         <w:rPr>
@@ -2978,6 +2845,70 @@
         </w:rPr>
         <w:t>(NOT(A))</w:t>
       </w:r>
+    </w:p>
+    <w:p>
+      <w:pPr>
+        <w:spacing w:before="80"/>
+        <w:ind w:left="220"/>
+        <w:rPr>
+          <w:rFonts w:ascii="Cambria Math"/>
+          <w:sz w:val="20"/>
+          <w:shd w:val="clear" w:color="auto" w:fill="F8F8F8"/>
+        </w:rPr>
+      </w:pPr>
+      <w:r>
+        <w:rPr>
+          <w:rFonts w:ascii="Cambria Math"/>
+          <w:sz w:val="20"/>
+          <w:shd w:val="clear" w:color="auto" w:fill="F8F8F8"/>
+        </w:rPr>
+        <w:drawing>
+          <wp:inline distT="0" distB="0" distL="0" distR="0" wp14:anchorId="44B4C73D" wp14:editId="585C9C74">
+            <wp:extent cx="6013450" cy="2189480"/>
+            <wp:effectExtent l="0" t="0" r="6350" b="1270"/>
+            <wp:docPr id="10" name="Picture 10" descr="Text, letter&#10;&#10;Description automatically generated"/>
+            <wp:cNvGraphicFramePr>
+              <a:graphicFrameLocks xmlns:a="http://schemas.openxmlformats.org/drawingml/2006/main" noChangeAspect="1"/>
+            </wp:cNvGraphicFramePr>
+            <a:graphic xmlns:a="http://schemas.openxmlformats.org/drawingml/2006/main">
+              <a:graphicData uri="http://schemas.openxmlformats.org/drawingml/2006/picture">
+                <pic:pic xmlns:pic="http://schemas.openxmlformats.org/drawingml/2006/picture">
+                  <pic:nvPicPr>
+                    <pic:cNvPr id="10" name="Picture 10" descr="Text, letter&#10;&#10;Description automatically generated"/>
+                    <pic:cNvPicPr/>
+                  </pic:nvPicPr>
+                  <pic:blipFill>
+                    <a:blip r:embed="rId10"/>
+                    <a:stretch>
+                      <a:fillRect/>
+                    </a:stretch>
+                  </pic:blipFill>
+                  <pic:spPr>
+                    <a:xfrm>
+                      <a:off x="0" y="0"/>
+                      <a:ext cx="6013450" cy="2189480"/>
+                    </a:xfrm>
+                    <a:prstGeom prst="rect">
+                      <a:avLst/>
+                    </a:prstGeom>
+                  </pic:spPr>
+                </pic:pic>
+              </a:graphicData>
+            </a:graphic>
+          </wp:inline>
+        </w:drawing>
+      </w:r>
+    </w:p>
+    <w:p>
+      <w:pPr>
+        <w:spacing w:before="80"/>
+        <w:ind w:left="220"/>
+        <w:rPr>
+          <w:rFonts w:ascii="Cambria Math"/>
+          <w:sz w:val="20"/>
+          <w:shd w:val="clear" w:color="auto" w:fill="F8F8F8"/>
+        </w:rPr>
+      </w:pPr>
     </w:p>
     <w:tbl>
       <w:tblPr>
@@ -3159,7 +3090,7 @@
                 <w:rFonts w:ascii="Cambria Math"/>
                 <w:sz w:val="20"/>
               </w:rPr>
-              <w:t>1</w:t>
+              <w:t>0</w:t>
             </w:r>
           </w:p>
         </w:tc>
@@ -3245,7 +3176,7 @@
                 <w:rFonts w:ascii="Cambria Math"/>
                 <w:sz w:val="20"/>
               </w:rPr>
-              <w:t>1</w:t>
+              <w:t>0</w:t>
             </w:r>
           </w:p>
         </w:tc>
@@ -3331,7 +3262,7 @@
                 <w:rFonts w:ascii="Cambria Math"/>
                 <w:sz w:val="20"/>
               </w:rPr>
-              <w:t>1</w:t>
+              <w:t>0</w:t>
             </w:r>
           </w:p>
         </w:tc>
@@ -3503,7 +3434,7 @@
                 <w:rFonts w:ascii="Cambria Math"/>
                 <w:sz w:val="20"/>
               </w:rPr>
-              <w:t>0</w:t>
+              <w:t>1</w:t>
             </w:r>
           </w:p>
         </w:tc>
@@ -3675,7 +3606,7 @@
                 <w:rFonts w:ascii="Cambria Math"/>
                 <w:sz w:val="20"/>
               </w:rPr>
-              <w:t>1</w:t>
+              <w:t>0</w:t>
             </w:r>
           </w:p>
         </w:tc>
@@ -3905,11 +3836,71 @@
     </w:p>
     <w:p>
       <w:pPr>
+        <w:tabs>
+          <w:tab w:val="left" w:pos="454"/>
+        </w:tabs>
+      </w:pPr>
+    </w:p>
+    <w:p>
+      <w:pPr>
         <w:pStyle w:val="BodyText"/>
         <w:rPr>
           <w:rFonts w:ascii="Calibri"/>
         </w:rPr>
       </w:pPr>
+      <w:r>
+        <w:rPr>
+          <w:noProof/>
+        </w:rPr>
+        <w:drawing>
+          <wp:inline distT="0" distB="0" distL="0" distR="0" wp14:anchorId="57CD8C84" wp14:editId="61AC5F44">
+            <wp:extent cx="6013450" cy="3467735"/>
+            <wp:effectExtent l="0" t="0" r="6350" b="0"/>
+            <wp:docPr id="9" name="Picture 9" descr="Diagram&#10;&#10;Description automatically generated"/>
+            <wp:cNvGraphicFramePr>
+              <a:graphicFrameLocks xmlns:a="http://schemas.openxmlformats.org/drawingml/2006/main" noChangeAspect="1"/>
+            </wp:cNvGraphicFramePr>
+            <a:graphic xmlns:a="http://schemas.openxmlformats.org/drawingml/2006/main">
+              <a:graphicData uri="http://schemas.openxmlformats.org/drawingml/2006/picture">
+                <pic:pic xmlns:pic="http://schemas.openxmlformats.org/drawingml/2006/picture">
+                  <pic:nvPicPr>
+                    <pic:cNvPr id="9" name="Picture 9" descr="Diagram&#10;&#10;Description automatically generated"/>
+                    <pic:cNvPicPr>
+                      <a:picLocks noChangeAspect="1" noChangeArrowheads="1"/>
+                    </pic:cNvPicPr>
+                  </pic:nvPicPr>
+                  <pic:blipFill>
+                    <a:blip r:embed="rId11">
+                      <a:extLst>
+                        <a:ext uri="{28A0092B-C50C-407E-A947-70E740481C1C}">
+                          <a14:useLocalDpi xmlns:a14="http://schemas.microsoft.com/office/drawing/2010/main" val="0"/>
+                        </a:ext>
+                      </a:extLst>
+                    </a:blip>
+                    <a:srcRect/>
+                    <a:stretch>
+                      <a:fillRect/>
+                    </a:stretch>
+                  </pic:blipFill>
+                  <pic:spPr bwMode="auto">
+                    <a:xfrm>
+                      <a:off x="0" y="0"/>
+                      <a:ext cx="6013450" cy="3467735"/>
+                    </a:xfrm>
+                    <a:prstGeom prst="rect">
+                      <a:avLst/>
+                    </a:prstGeom>
+                    <a:noFill/>
+                    <a:ln>
+                      <a:noFill/>
+                    </a:ln>
+                  </pic:spPr>
+                </pic:pic>
+              </a:graphicData>
+            </a:graphic>
+          </wp:inline>
+        </w:drawing>
+      </w:r>
     </w:p>
     <w:p>
       <w:pPr>
@@ -4147,7 +4138,7 @@
                     <pic:cNvPicPr/>
                   </pic:nvPicPr>
                   <pic:blipFill>
-                    <a:blip r:embed="rId10" cstate="print"/>
+                    <a:blip r:embed="rId12" cstate="print"/>
                     <a:stretch>
                       <a:fillRect/>
                     </a:stretch>
@@ -4167,6 +4158,749 @@
           </wp:inline>
         </w:drawing>
       </w:r>
+    </w:p>
+    <w:p>
+      <w:pPr>
+        <w:pStyle w:val="BodyText"/>
+        <w:ind w:left="1376"/>
+        <w:rPr>
+          <w:sz w:val="20"/>
+        </w:rPr>
+      </w:pPr>
+    </w:p>
+    <w:p>
+      <w:pPr>
+        <w:pStyle w:val="BodyText"/>
+        <w:ind w:left="1376"/>
+        <w:rPr>
+          <w:sz w:val="20"/>
+        </w:rPr>
+      </w:pPr>
+    </w:p>
+    <w:tbl>
+      <w:tblPr>
+        <w:tblStyle w:val="TableGrid"/>
+        <w:tblW w:w="0" w:type="auto"/>
+        <w:tblInd w:w="1376" w:type="dxa"/>
+        <w:tblLook w:val="04A0" w:firstRow="1" w:lastRow="0" w:firstColumn="1" w:lastColumn="0" w:noHBand="0" w:noVBand="1"/>
+      </w:tblPr>
+      <w:tblGrid>
+        <w:gridCol w:w="2007"/>
+        <w:gridCol w:w="2008"/>
+        <w:gridCol w:w="2010"/>
+        <w:gridCol w:w="2059"/>
+      </w:tblGrid>
+      <w:tr>
+        <w:tc>
+          <w:tcPr>
+            <w:tcW w:w="2365" w:type="dxa"/>
+          </w:tcPr>
+          <w:p>
+            <w:pPr>
+              <w:pStyle w:val="BodyText"/>
+              <w:rPr>
+                <w:sz w:val="20"/>
+              </w:rPr>
+            </w:pPr>
+            <w:r>
+              <w:rPr>
+                <w:sz w:val="20"/>
+              </w:rPr>
+              <w:t>A</w:t>
+            </w:r>
+          </w:p>
+        </w:tc>
+        <w:tc>
+          <w:tcPr>
+            <w:tcW w:w="2365" w:type="dxa"/>
+          </w:tcPr>
+          <w:p>
+            <w:pPr>
+              <w:pStyle w:val="BodyText"/>
+              <w:rPr>
+                <w:sz w:val="20"/>
+              </w:rPr>
+            </w:pPr>
+            <w:r>
+              <w:rPr>
+                <w:sz w:val="20"/>
+              </w:rPr>
+              <w:t>B</w:t>
+            </w:r>
+          </w:p>
+        </w:tc>
+        <w:tc>
+          <w:tcPr>
+            <w:tcW w:w="2365" w:type="dxa"/>
+          </w:tcPr>
+          <w:p>
+            <w:pPr>
+              <w:pStyle w:val="BodyText"/>
+              <w:rPr>
+                <w:sz w:val="20"/>
+              </w:rPr>
+            </w:pPr>
+            <w:r>
+              <w:rPr>
+                <w:sz w:val="20"/>
+              </w:rPr>
+              <w:t>C</w:t>
+            </w:r>
+          </w:p>
+        </w:tc>
+        <w:tc>
+          <w:tcPr>
+            <w:tcW w:w="2365" w:type="dxa"/>
+          </w:tcPr>
+          <w:p>
+            <w:pPr>
+              <w:pStyle w:val="BodyText"/>
+              <w:rPr>
+                <w:sz w:val="20"/>
+              </w:rPr>
+            </w:pPr>
+            <w:r>
+              <w:rPr>
+                <w:sz w:val="20"/>
+              </w:rPr>
+              <w:t>OUT</w:t>
+            </w:r>
+          </w:p>
+        </w:tc>
+      </w:tr>
+      <w:tr>
+        <w:tc>
+          <w:tcPr>
+            <w:tcW w:w="2365" w:type="dxa"/>
+          </w:tcPr>
+          <w:p>
+            <w:pPr>
+              <w:pStyle w:val="BodyText"/>
+              <w:rPr>
+                <w:sz w:val="20"/>
+              </w:rPr>
+            </w:pPr>
+            <w:r>
+              <w:rPr>
+                <w:sz w:val="20"/>
+              </w:rPr>
+              <w:t>0</w:t>
+            </w:r>
+          </w:p>
+        </w:tc>
+        <w:tc>
+          <w:tcPr>
+            <w:tcW w:w="2365" w:type="dxa"/>
+          </w:tcPr>
+          <w:p>
+            <w:pPr>
+              <w:pStyle w:val="BodyText"/>
+              <w:rPr>
+                <w:sz w:val="20"/>
+              </w:rPr>
+            </w:pPr>
+            <w:r>
+              <w:rPr>
+                <w:sz w:val="20"/>
+              </w:rPr>
+              <w:t>0</w:t>
+            </w:r>
+          </w:p>
+        </w:tc>
+        <w:tc>
+          <w:tcPr>
+            <w:tcW w:w="2365" w:type="dxa"/>
+          </w:tcPr>
+          <w:p>
+            <w:pPr>
+              <w:pStyle w:val="BodyText"/>
+              <w:rPr>
+                <w:sz w:val="20"/>
+              </w:rPr>
+            </w:pPr>
+            <w:r>
+              <w:rPr>
+                <w:sz w:val="20"/>
+              </w:rPr>
+              <w:t>0</w:t>
+            </w:r>
+          </w:p>
+        </w:tc>
+        <w:tc>
+          <w:tcPr>
+            <w:tcW w:w="2365" w:type="dxa"/>
+          </w:tcPr>
+          <w:p>
+            <w:pPr>
+              <w:pStyle w:val="BodyText"/>
+              <w:rPr>
+                <w:sz w:val="20"/>
+              </w:rPr>
+            </w:pPr>
+            <w:r>
+              <w:rPr>
+                <w:sz w:val="20"/>
+              </w:rPr>
+              <w:t>1</w:t>
+            </w:r>
+          </w:p>
+        </w:tc>
+      </w:tr>
+      <w:tr>
+        <w:tc>
+          <w:tcPr>
+            <w:tcW w:w="2365" w:type="dxa"/>
+          </w:tcPr>
+          <w:p>
+            <w:pPr>
+              <w:pStyle w:val="BodyText"/>
+              <w:rPr>
+                <w:sz w:val="20"/>
+              </w:rPr>
+            </w:pPr>
+            <w:r>
+              <w:rPr>
+                <w:sz w:val="20"/>
+              </w:rPr>
+              <w:t>0</w:t>
+            </w:r>
+          </w:p>
+        </w:tc>
+        <w:tc>
+          <w:tcPr>
+            <w:tcW w:w="2365" w:type="dxa"/>
+          </w:tcPr>
+          <w:p>
+            <w:pPr>
+              <w:pStyle w:val="BodyText"/>
+              <w:rPr>
+                <w:sz w:val="20"/>
+              </w:rPr>
+            </w:pPr>
+            <w:r>
+              <w:rPr>
+                <w:sz w:val="20"/>
+              </w:rPr>
+              <w:t>0</w:t>
+            </w:r>
+          </w:p>
+        </w:tc>
+        <w:tc>
+          <w:tcPr>
+            <w:tcW w:w="2365" w:type="dxa"/>
+          </w:tcPr>
+          <w:p>
+            <w:pPr>
+              <w:pStyle w:val="BodyText"/>
+              <w:rPr>
+                <w:sz w:val="20"/>
+              </w:rPr>
+            </w:pPr>
+            <w:r>
+              <w:rPr>
+                <w:sz w:val="20"/>
+              </w:rPr>
+              <w:t>1</w:t>
+            </w:r>
+          </w:p>
+        </w:tc>
+        <w:tc>
+          <w:tcPr>
+            <w:tcW w:w="2365" w:type="dxa"/>
+          </w:tcPr>
+          <w:p>
+            <w:pPr>
+              <w:pStyle w:val="BodyText"/>
+              <w:rPr>
+                <w:sz w:val="20"/>
+              </w:rPr>
+            </w:pPr>
+            <w:r>
+              <w:rPr>
+                <w:sz w:val="20"/>
+              </w:rPr>
+              <w:t>1</w:t>
+            </w:r>
+          </w:p>
+        </w:tc>
+      </w:tr>
+      <w:tr>
+        <w:tc>
+          <w:tcPr>
+            <w:tcW w:w="2365" w:type="dxa"/>
+          </w:tcPr>
+          <w:p>
+            <w:pPr>
+              <w:pStyle w:val="BodyText"/>
+              <w:rPr>
+                <w:sz w:val="20"/>
+              </w:rPr>
+            </w:pPr>
+            <w:r>
+              <w:rPr>
+                <w:sz w:val="20"/>
+              </w:rPr>
+              <w:t>0</w:t>
+            </w:r>
+          </w:p>
+        </w:tc>
+        <w:tc>
+          <w:tcPr>
+            <w:tcW w:w="2365" w:type="dxa"/>
+          </w:tcPr>
+          <w:p>
+            <w:pPr>
+              <w:pStyle w:val="BodyText"/>
+              <w:rPr>
+                <w:sz w:val="20"/>
+              </w:rPr>
+            </w:pPr>
+            <w:r>
+              <w:rPr>
+                <w:sz w:val="20"/>
+              </w:rPr>
+              <w:t>1</w:t>
+            </w:r>
+          </w:p>
+        </w:tc>
+        <w:tc>
+          <w:tcPr>
+            <w:tcW w:w="2365" w:type="dxa"/>
+          </w:tcPr>
+          <w:p>
+            <w:pPr>
+              <w:pStyle w:val="BodyText"/>
+              <w:rPr>
+                <w:sz w:val="20"/>
+              </w:rPr>
+            </w:pPr>
+            <w:r>
+              <w:rPr>
+                <w:sz w:val="20"/>
+              </w:rPr>
+              <w:t>0</w:t>
+            </w:r>
+          </w:p>
+        </w:tc>
+        <w:tc>
+          <w:tcPr>
+            <w:tcW w:w="2365" w:type="dxa"/>
+          </w:tcPr>
+          <w:p>
+            <w:pPr>
+              <w:pStyle w:val="BodyText"/>
+              <w:rPr>
+                <w:sz w:val="20"/>
+              </w:rPr>
+            </w:pPr>
+            <w:r>
+              <w:rPr>
+                <w:sz w:val="20"/>
+              </w:rPr>
+              <w:t>1</w:t>
+            </w:r>
+          </w:p>
+        </w:tc>
+      </w:tr>
+      <w:tr>
+        <w:tc>
+          <w:tcPr>
+            <w:tcW w:w="2365" w:type="dxa"/>
+          </w:tcPr>
+          <w:p>
+            <w:pPr>
+              <w:pStyle w:val="BodyText"/>
+              <w:rPr>
+                <w:sz w:val="20"/>
+              </w:rPr>
+            </w:pPr>
+            <w:r>
+              <w:rPr>
+                <w:sz w:val="20"/>
+              </w:rPr>
+              <w:t>0</w:t>
+            </w:r>
+          </w:p>
+        </w:tc>
+        <w:tc>
+          <w:tcPr>
+            <w:tcW w:w="2365" w:type="dxa"/>
+          </w:tcPr>
+          <w:p>
+            <w:pPr>
+              <w:pStyle w:val="BodyText"/>
+              <w:rPr>
+                <w:sz w:val="20"/>
+              </w:rPr>
+            </w:pPr>
+            <w:r>
+              <w:rPr>
+                <w:sz w:val="20"/>
+              </w:rPr>
+              <w:t>1</w:t>
+            </w:r>
+          </w:p>
+        </w:tc>
+        <w:tc>
+          <w:tcPr>
+            <w:tcW w:w="2365" w:type="dxa"/>
+          </w:tcPr>
+          <w:p>
+            <w:pPr>
+              <w:pStyle w:val="BodyText"/>
+              <w:rPr>
+                <w:sz w:val="20"/>
+              </w:rPr>
+            </w:pPr>
+            <w:r>
+              <w:rPr>
+                <w:sz w:val="20"/>
+              </w:rPr>
+              <w:t>1</w:t>
+            </w:r>
+          </w:p>
+        </w:tc>
+        <w:tc>
+          <w:tcPr>
+            <w:tcW w:w="2365" w:type="dxa"/>
+          </w:tcPr>
+          <w:p>
+            <w:pPr>
+              <w:pStyle w:val="BodyText"/>
+              <w:rPr>
+                <w:sz w:val="20"/>
+              </w:rPr>
+            </w:pPr>
+            <w:r>
+              <w:rPr>
+                <w:sz w:val="20"/>
+              </w:rPr>
+              <w:t>0</w:t>
+            </w:r>
+          </w:p>
+        </w:tc>
+      </w:tr>
+      <w:tr>
+        <w:tc>
+          <w:tcPr>
+            <w:tcW w:w="2365" w:type="dxa"/>
+          </w:tcPr>
+          <w:p>
+            <w:pPr>
+              <w:pStyle w:val="BodyText"/>
+              <w:rPr>
+                <w:sz w:val="20"/>
+              </w:rPr>
+            </w:pPr>
+            <w:r>
+              <w:rPr>
+                <w:sz w:val="20"/>
+              </w:rPr>
+              <w:t>1</w:t>
+            </w:r>
+          </w:p>
+        </w:tc>
+        <w:tc>
+          <w:tcPr>
+            <w:tcW w:w="2365" w:type="dxa"/>
+          </w:tcPr>
+          <w:p>
+            <w:pPr>
+              <w:pStyle w:val="BodyText"/>
+              <w:rPr>
+                <w:sz w:val="20"/>
+              </w:rPr>
+            </w:pPr>
+            <w:r>
+              <w:rPr>
+                <w:sz w:val="20"/>
+              </w:rPr>
+              <w:t>0</w:t>
+            </w:r>
+          </w:p>
+        </w:tc>
+        <w:tc>
+          <w:tcPr>
+            <w:tcW w:w="2365" w:type="dxa"/>
+          </w:tcPr>
+          <w:p>
+            <w:pPr>
+              <w:pStyle w:val="BodyText"/>
+              <w:rPr>
+                <w:sz w:val="20"/>
+              </w:rPr>
+            </w:pPr>
+            <w:r>
+              <w:rPr>
+                <w:sz w:val="20"/>
+              </w:rPr>
+              <w:t>0</w:t>
+            </w:r>
+          </w:p>
+        </w:tc>
+        <w:tc>
+          <w:tcPr>
+            <w:tcW w:w="2365" w:type="dxa"/>
+          </w:tcPr>
+          <w:p>
+            <w:pPr>
+              <w:pStyle w:val="BodyText"/>
+              <w:rPr>
+                <w:sz w:val="20"/>
+              </w:rPr>
+            </w:pPr>
+            <w:r>
+              <w:rPr>
+                <w:sz w:val="20"/>
+              </w:rPr>
+              <w:t>0</w:t>
+            </w:r>
+          </w:p>
+        </w:tc>
+      </w:tr>
+      <w:tr>
+        <w:tc>
+          <w:tcPr>
+            <w:tcW w:w="2365" w:type="dxa"/>
+          </w:tcPr>
+          <w:p>
+            <w:pPr>
+              <w:pStyle w:val="BodyText"/>
+              <w:rPr>
+                <w:sz w:val="20"/>
+              </w:rPr>
+            </w:pPr>
+            <w:r>
+              <w:rPr>
+                <w:sz w:val="20"/>
+              </w:rPr>
+              <w:t>1</w:t>
+            </w:r>
+          </w:p>
+        </w:tc>
+        <w:tc>
+          <w:tcPr>
+            <w:tcW w:w="2365" w:type="dxa"/>
+          </w:tcPr>
+          <w:p>
+            <w:pPr>
+              <w:pStyle w:val="BodyText"/>
+              <w:rPr>
+                <w:sz w:val="20"/>
+              </w:rPr>
+            </w:pPr>
+            <w:r>
+              <w:rPr>
+                <w:sz w:val="20"/>
+              </w:rPr>
+              <w:t>0</w:t>
+            </w:r>
+          </w:p>
+        </w:tc>
+        <w:tc>
+          <w:tcPr>
+            <w:tcW w:w="2365" w:type="dxa"/>
+          </w:tcPr>
+          <w:p>
+            <w:pPr>
+              <w:pStyle w:val="BodyText"/>
+              <w:rPr>
+                <w:sz w:val="20"/>
+              </w:rPr>
+            </w:pPr>
+            <w:r>
+              <w:rPr>
+                <w:sz w:val="20"/>
+              </w:rPr>
+              <w:t>1</w:t>
+            </w:r>
+          </w:p>
+        </w:tc>
+        <w:tc>
+          <w:tcPr>
+            <w:tcW w:w="2365" w:type="dxa"/>
+          </w:tcPr>
+          <w:p>
+            <w:pPr>
+              <w:pStyle w:val="BodyText"/>
+              <w:rPr>
+                <w:sz w:val="20"/>
+              </w:rPr>
+            </w:pPr>
+            <w:r>
+              <w:rPr>
+                <w:sz w:val="20"/>
+              </w:rPr>
+              <w:t>0</w:t>
+            </w:r>
+          </w:p>
+        </w:tc>
+      </w:tr>
+      <w:tr>
+        <w:tc>
+          <w:tcPr>
+            <w:tcW w:w="2365" w:type="dxa"/>
+          </w:tcPr>
+          <w:p>
+            <w:pPr>
+              <w:pStyle w:val="BodyText"/>
+              <w:rPr>
+                <w:sz w:val="20"/>
+              </w:rPr>
+            </w:pPr>
+            <w:r>
+              <w:rPr>
+                <w:sz w:val="20"/>
+              </w:rPr>
+              <w:t>1</w:t>
+            </w:r>
+          </w:p>
+        </w:tc>
+        <w:tc>
+          <w:tcPr>
+            <w:tcW w:w="2365" w:type="dxa"/>
+          </w:tcPr>
+          <w:p>
+            <w:pPr>
+              <w:pStyle w:val="BodyText"/>
+              <w:rPr>
+                <w:sz w:val="20"/>
+              </w:rPr>
+            </w:pPr>
+            <w:r>
+              <w:rPr>
+                <w:sz w:val="20"/>
+              </w:rPr>
+              <w:t>1</w:t>
+            </w:r>
+          </w:p>
+        </w:tc>
+        <w:tc>
+          <w:tcPr>
+            <w:tcW w:w="2365" w:type="dxa"/>
+          </w:tcPr>
+          <w:p>
+            <w:pPr>
+              <w:pStyle w:val="BodyText"/>
+              <w:rPr>
+                <w:sz w:val="20"/>
+              </w:rPr>
+            </w:pPr>
+            <w:r>
+              <w:rPr>
+                <w:sz w:val="20"/>
+              </w:rPr>
+              <w:t>0</w:t>
+            </w:r>
+          </w:p>
+        </w:tc>
+        <w:tc>
+          <w:tcPr>
+            <w:tcW w:w="2365" w:type="dxa"/>
+          </w:tcPr>
+          <w:p>
+            <w:pPr>
+              <w:pStyle w:val="BodyText"/>
+              <w:rPr>
+                <w:sz w:val="20"/>
+              </w:rPr>
+            </w:pPr>
+            <w:r>
+              <w:rPr>
+                <w:sz w:val="20"/>
+              </w:rPr>
+              <w:t>0</w:t>
+            </w:r>
+          </w:p>
+        </w:tc>
+      </w:tr>
+      <w:tr>
+        <w:tc>
+          <w:tcPr>
+            <w:tcW w:w="2365" w:type="dxa"/>
+          </w:tcPr>
+          <w:p>
+            <w:pPr>
+              <w:pStyle w:val="BodyText"/>
+              <w:rPr>
+                <w:sz w:val="20"/>
+              </w:rPr>
+            </w:pPr>
+            <w:r>
+              <w:rPr>
+                <w:sz w:val="20"/>
+              </w:rPr>
+              <w:t>1</w:t>
+            </w:r>
+          </w:p>
+        </w:tc>
+        <w:tc>
+          <w:tcPr>
+            <w:tcW w:w="2365" w:type="dxa"/>
+          </w:tcPr>
+          <w:p>
+            <w:pPr>
+              <w:pStyle w:val="BodyText"/>
+              <w:rPr>
+                <w:sz w:val="20"/>
+              </w:rPr>
+            </w:pPr>
+            <w:r>
+              <w:rPr>
+                <w:sz w:val="20"/>
+              </w:rPr>
+              <w:t>1</w:t>
+            </w:r>
+          </w:p>
+        </w:tc>
+        <w:tc>
+          <w:tcPr>
+            <w:tcW w:w="2365" w:type="dxa"/>
+          </w:tcPr>
+          <w:p>
+            <w:pPr>
+              <w:pStyle w:val="BodyText"/>
+              <w:rPr>
+                <w:sz w:val="20"/>
+              </w:rPr>
+            </w:pPr>
+            <w:r>
+              <w:rPr>
+                <w:sz w:val="20"/>
+              </w:rPr>
+              <w:t>1</w:t>
+            </w:r>
+          </w:p>
+        </w:tc>
+        <w:tc>
+          <w:tcPr>
+            <w:tcW w:w="2365" w:type="dxa"/>
+          </w:tcPr>
+          <w:p>
+            <w:pPr>
+              <w:pStyle w:val="BodyText"/>
+              <w:rPr>
+                <w:sz w:val="20"/>
+              </w:rPr>
+            </w:pPr>
+            <w:r>
+              <w:rPr>
+                <w:sz w:val="20"/>
+              </w:rPr>
+              <w:t>0</w:t>
+            </w:r>
+          </w:p>
+        </w:tc>
+      </w:tr>
+    </w:tbl>
+    <w:p>
+      <w:pPr>
+        <w:pStyle w:val="BodyText"/>
+        <w:ind w:left="1376"/>
+        <w:rPr>
+          <w:sz w:val="20"/>
+        </w:rPr>
+      </w:pPr>
     </w:p>
     <w:p>
       <w:pPr>
@@ -4296,7 +5030,7 @@
                     <pic:cNvPicPr/>
                   </pic:nvPicPr>
                   <pic:blipFill>
-                    <a:blip r:embed="rId11" cstate="print"/>
+                    <a:blip r:embed="rId13" cstate="print"/>
                     <a:stretch>
                       <a:fillRect/>
                     </a:stretch>
@@ -4325,6 +5059,186 @@
         </w:rPr>
       </w:pPr>
     </w:p>
+    <w:tbl>
+      <w:tblPr>
+        <w:tblStyle w:val="TableGrid"/>
+        <w:tblW w:w="0" w:type="auto"/>
+        <w:tblInd w:w="220" w:type="dxa"/>
+        <w:tblLook w:val="04A0" w:firstRow="1" w:lastRow="0" w:firstColumn="1" w:lastColumn="0" w:noHBand="0" w:noVBand="1"/>
+      </w:tblPr>
+      <w:tblGrid>
+        <w:gridCol w:w="4617"/>
+        <w:gridCol w:w="4623"/>
+      </w:tblGrid>
+      <w:tr>
+        <w:tc>
+          <w:tcPr>
+            <w:tcW w:w="4730" w:type="dxa"/>
+          </w:tcPr>
+          <w:p>
+            <w:pPr>
+              <w:pStyle w:val="Heading1"/>
+              <w:spacing w:before="143"/>
+              <w:ind w:left="0"/>
+            </w:pPr>
+            <w:r>
+              <w:t>IN</w:t>
+            </w:r>
+          </w:p>
+        </w:tc>
+        <w:tc>
+          <w:tcPr>
+            <w:tcW w:w="4730" w:type="dxa"/>
+          </w:tcPr>
+          <w:p>
+            <w:pPr>
+              <w:pStyle w:val="Heading1"/>
+              <w:spacing w:before="143"/>
+              <w:ind w:left="0"/>
+            </w:pPr>
+            <w:r>
+              <w:t>OUT</w:t>
+            </w:r>
+          </w:p>
+        </w:tc>
+      </w:tr>
+      <w:tr>
+        <w:tc>
+          <w:tcPr>
+            <w:tcW w:w="4730" w:type="dxa"/>
+          </w:tcPr>
+          <w:p>
+            <w:pPr>
+              <w:pStyle w:val="Heading1"/>
+              <w:spacing w:before="143"/>
+              <w:ind w:left="0"/>
+            </w:pPr>
+            <w:r>
+              <w:t>0</w:t>
+            </w:r>
+          </w:p>
+        </w:tc>
+        <w:tc>
+          <w:tcPr>
+            <w:tcW w:w="4730" w:type="dxa"/>
+          </w:tcPr>
+          <w:p>
+            <w:pPr>
+              <w:pStyle w:val="Heading1"/>
+              <w:spacing w:before="143"/>
+              <w:ind w:left="0"/>
+            </w:pPr>
+            <w:r>
+              <w:t>1</w:t>
+            </w:r>
+          </w:p>
+        </w:tc>
+      </w:tr>
+      <w:tr>
+        <w:tc>
+          <w:tcPr>
+            <w:tcW w:w="4730" w:type="dxa"/>
+          </w:tcPr>
+          <w:p>
+            <w:pPr>
+              <w:pStyle w:val="Heading1"/>
+              <w:spacing w:before="143"/>
+              <w:ind w:left="0"/>
+            </w:pPr>
+            <w:r>
+              <w:t>1</w:t>
+            </w:r>
+          </w:p>
+        </w:tc>
+        <w:tc>
+          <w:tcPr>
+            <w:tcW w:w="4730" w:type="dxa"/>
+          </w:tcPr>
+          <w:p>
+            <w:pPr>
+              <w:pStyle w:val="Heading1"/>
+              <w:spacing w:before="143"/>
+              <w:ind w:left="0"/>
+            </w:pPr>
+            <w:r>
+              <w:t>0</w:t>
+            </w:r>
+          </w:p>
+        </w:tc>
+      </w:tr>
+    </w:tbl>
+    <w:p>
+      <w:pPr>
+        <w:pStyle w:val="Heading1"/>
+        <w:spacing w:before="143"/>
+      </w:pPr>
+    </w:p>
+    <w:p>
+      <w:pPr>
+        <w:pStyle w:val="Heading1"/>
+        <w:spacing w:before="143"/>
+      </w:pPr>
+      <w:r>
+        <w:rPr>
+          <w:noProof/>
+        </w:rPr>
+        <w:lastRenderedPageBreak/>
+        <w:drawing>
+          <wp:inline distT="0" distB="0" distL="0" distR="0" wp14:anchorId="405BC68C" wp14:editId="01E7DE9D">
+            <wp:extent cx="5286375" cy="1971675"/>
+            <wp:effectExtent l="0" t="0" r="9525" b="9525"/>
+            <wp:docPr id="12" name="Picture 12"/>
+            <wp:cNvGraphicFramePr>
+              <a:graphicFrameLocks xmlns:a="http://schemas.openxmlformats.org/drawingml/2006/main" noChangeAspect="1"/>
+            </wp:cNvGraphicFramePr>
+            <a:graphic xmlns:a="http://schemas.openxmlformats.org/drawingml/2006/main">
+              <a:graphicData uri="http://schemas.openxmlformats.org/drawingml/2006/picture">
+                <pic:pic xmlns:pic="http://schemas.openxmlformats.org/drawingml/2006/picture">
+                  <pic:nvPicPr>
+                    <pic:cNvPr id="0" name="Picture 6"/>
+                    <pic:cNvPicPr>
+                      <a:picLocks noChangeAspect="1" noChangeArrowheads="1"/>
+                    </pic:cNvPicPr>
+                  </pic:nvPicPr>
+                  <pic:blipFill>
+                    <a:blip r:embed="rId14">
+                      <a:extLst>
+                        <a:ext uri="{28A0092B-C50C-407E-A947-70E740481C1C}">
+                          <a14:useLocalDpi xmlns:a14="http://schemas.microsoft.com/office/drawing/2010/main" val="0"/>
+                        </a:ext>
+                      </a:extLst>
+                    </a:blip>
+                    <a:srcRect/>
+                    <a:stretch>
+                      <a:fillRect/>
+                    </a:stretch>
+                  </pic:blipFill>
+                  <pic:spPr bwMode="auto">
+                    <a:xfrm>
+                      <a:off x="0" y="0"/>
+                      <a:ext cx="5286375" cy="1971675"/>
+                    </a:xfrm>
+                    <a:prstGeom prst="rect">
+                      <a:avLst/>
+                    </a:prstGeom>
+                    <a:noFill/>
+                    <a:ln>
+                      <a:noFill/>
+                    </a:ln>
+                  </pic:spPr>
+                </pic:pic>
+              </a:graphicData>
+            </a:graphic>
+          </wp:inline>
+        </w:drawing>
+      </w:r>
+    </w:p>
+    <w:p>
+      <w:pPr>
+        <w:pStyle w:val="Heading1"/>
+        <w:spacing w:before="143"/>
+      </w:pPr>
+    </w:p>
     <w:p>
       <w:pPr>
         <w:pStyle w:val="Heading1"/>
@@ -4402,19 +5316,11 @@
         </w:rPr>
         <w:t xml:space="preserve"> </w:t>
       </w:r>
-      <w:proofErr w:type="gramStart"/>
       <w:r>
         <w:rPr>
           <w:rFonts w:ascii="Arial MT"/>
         </w:rPr>
-        <w:t>multiplexers</w:t>
-      </w:r>
-      <w:proofErr w:type="gramEnd"/>
-      <w:r>
-        <w:rPr>
-          <w:rFonts w:ascii="Arial MT"/>
-        </w:rPr>
-        <w:t xml:space="preserve"> to</w:t>
+        <w:t>multiplexers to</w:t>
       </w:r>
       <w:r>
         <w:rPr>
@@ -4477,7 +5383,6 @@
           <w:rFonts w:ascii="Arial MT" w:hAnsi="Arial MT"/>
           <w:spacing w:val="-1"/>
         </w:rPr>
-        <w:lastRenderedPageBreak/>
         <w:t>In</w:t>
       </w:r>
       <w:r>
@@ -4658,10 +5563,838 @@
     <w:p>
       <w:pPr>
         <w:pStyle w:val="BodyText"/>
+        <w:rPr>
+          <w:sz w:val="26"/>
+        </w:rPr>
+      </w:pPr>
+      <w:r>
+        <w:rPr>
+          <w:noProof/>
+          <w:sz w:val="26"/>
+        </w:rPr>
+        <w:drawing>
+          <wp:inline distT="0" distB="0" distL="0" distR="0" wp14:anchorId="6C317E62" wp14:editId="375EDA55">
+            <wp:extent cx="4342084" cy="5181600"/>
+            <wp:effectExtent l="0" t="0" r="1905" b="0"/>
+            <wp:docPr id="14" name="Picture 14"/>
+            <wp:cNvGraphicFramePr>
+              <a:graphicFrameLocks xmlns:a="http://schemas.openxmlformats.org/drawingml/2006/main" noChangeAspect="1"/>
+            </wp:cNvGraphicFramePr>
+            <a:graphic xmlns:a="http://schemas.openxmlformats.org/drawingml/2006/main">
+              <a:graphicData uri="http://schemas.openxmlformats.org/drawingml/2006/picture">
+                <pic:pic xmlns:pic="http://schemas.openxmlformats.org/drawingml/2006/picture">
+                  <pic:nvPicPr>
+                    <pic:cNvPr id="0" name="Picture 8"/>
+                    <pic:cNvPicPr>
+                      <a:picLocks noChangeAspect="1" noChangeArrowheads="1"/>
+                    </pic:cNvPicPr>
+                  </pic:nvPicPr>
+                  <pic:blipFill>
+                    <a:blip r:embed="rId15" cstate="print">
+                      <a:extLst>
+                        <a:ext uri="{28A0092B-C50C-407E-A947-70E740481C1C}">
+                          <a14:useLocalDpi xmlns:a14="http://schemas.microsoft.com/office/drawing/2010/main" val="0"/>
+                        </a:ext>
+                      </a:extLst>
+                    </a:blip>
+                    <a:srcRect/>
+                    <a:stretch>
+                      <a:fillRect/>
+                    </a:stretch>
+                  </pic:blipFill>
+                  <pic:spPr bwMode="auto">
+                    <a:xfrm>
+                      <a:off x="0" y="0"/>
+                      <a:ext cx="4349532" cy="5190488"/>
+                    </a:xfrm>
+                    <a:prstGeom prst="rect">
+                      <a:avLst/>
+                    </a:prstGeom>
+                    <a:noFill/>
+                    <a:ln>
+                      <a:noFill/>
+                    </a:ln>
+                  </pic:spPr>
+                </pic:pic>
+              </a:graphicData>
+            </a:graphic>
+          </wp:inline>
+        </w:drawing>
+      </w:r>
+    </w:p>
+    <w:tbl>
+      <w:tblPr>
+        <w:tblStyle w:val="TableGrid"/>
+        <w:tblW w:w="0" w:type="auto"/>
+        <w:tblLook w:val="04A0" w:firstRow="1" w:lastRow="0" w:firstColumn="1" w:lastColumn="0" w:noHBand="0" w:noVBand="1"/>
+      </w:tblPr>
+      <w:tblGrid>
+        <w:gridCol w:w="2365"/>
+        <w:gridCol w:w="2365"/>
+        <w:gridCol w:w="2365"/>
+        <w:gridCol w:w="2365"/>
+      </w:tblGrid>
+      <w:tr>
+        <w:tc>
+          <w:tcPr>
+            <w:tcW w:w="2365" w:type="dxa"/>
+          </w:tcPr>
+          <w:p>
+            <w:pPr>
+              <w:pStyle w:val="BodyText"/>
+              <w:spacing w:before="2"/>
+              <w:rPr>
+                <w:sz w:val="23"/>
+              </w:rPr>
+            </w:pPr>
+            <w:r>
+              <w:rPr>
+                <w:sz w:val="23"/>
+              </w:rPr>
+              <w:t>S0</w:t>
+            </w:r>
+          </w:p>
+        </w:tc>
+        <w:tc>
+          <w:tcPr>
+            <w:tcW w:w="2365" w:type="dxa"/>
+          </w:tcPr>
+          <w:p>
+            <w:pPr>
+              <w:pStyle w:val="BodyText"/>
+              <w:spacing w:before="2"/>
+              <w:rPr>
+                <w:sz w:val="23"/>
+              </w:rPr>
+            </w:pPr>
+            <w:r>
+              <w:rPr>
+                <w:sz w:val="23"/>
+              </w:rPr>
+              <w:t>S1</w:t>
+            </w:r>
+          </w:p>
+        </w:tc>
+        <w:tc>
+          <w:tcPr>
+            <w:tcW w:w="2365" w:type="dxa"/>
+          </w:tcPr>
+          <w:p>
+            <w:pPr>
+              <w:pStyle w:val="BodyText"/>
+              <w:spacing w:before="2"/>
+              <w:rPr>
+                <w:sz w:val="23"/>
+              </w:rPr>
+            </w:pPr>
+            <w:r>
+              <w:rPr>
+                <w:sz w:val="23"/>
+              </w:rPr>
+              <w:t>S2</w:t>
+            </w:r>
+          </w:p>
+        </w:tc>
+        <w:tc>
+          <w:tcPr>
+            <w:tcW w:w="2365" w:type="dxa"/>
+          </w:tcPr>
+          <w:p>
+            <w:pPr>
+              <w:pStyle w:val="BodyText"/>
+              <w:spacing w:before="2"/>
+              <w:rPr>
+                <w:sz w:val="23"/>
+              </w:rPr>
+            </w:pPr>
+            <w:r>
+              <w:rPr>
+                <w:sz w:val="23"/>
+              </w:rPr>
+              <w:t>Y</w:t>
+            </w:r>
+          </w:p>
+        </w:tc>
+      </w:tr>
+      <w:tr>
+        <w:tc>
+          <w:tcPr>
+            <w:tcW w:w="2365" w:type="dxa"/>
+          </w:tcPr>
+          <w:p>
+            <w:pPr>
+              <w:pStyle w:val="BodyText"/>
+              <w:spacing w:before="2"/>
+              <w:rPr>
+                <w:sz w:val="23"/>
+              </w:rPr>
+            </w:pPr>
+            <w:r>
+              <w:rPr>
+                <w:sz w:val="23"/>
+              </w:rPr>
+              <w:t>0</w:t>
+            </w:r>
+          </w:p>
+        </w:tc>
+        <w:tc>
+          <w:tcPr>
+            <w:tcW w:w="2365" w:type="dxa"/>
+          </w:tcPr>
+          <w:p>
+            <w:pPr>
+              <w:pStyle w:val="BodyText"/>
+              <w:spacing w:before="2"/>
+              <w:rPr>
+                <w:sz w:val="23"/>
+              </w:rPr>
+            </w:pPr>
+            <w:r>
+              <w:rPr>
+                <w:sz w:val="23"/>
+              </w:rPr>
+              <w:t>0</w:t>
+            </w:r>
+          </w:p>
+        </w:tc>
+        <w:tc>
+          <w:tcPr>
+            <w:tcW w:w="2365" w:type="dxa"/>
+          </w:tcPr>
+          <w:p>
+            <w:pPr>
+              <w:pStyle w:val="BodyText"/>
+              <w:spacing w:before="2"/>
+              <w:rPr>
+                <w:sz w:val="23"/>
+              </w:rPr>
+            </w:pPr>
+            <w:r>
+              <w:rPr>
+                <w:sz w:val="23"/>
+              </w:rPr>
+              <w:t>0</w:t>
+            </w:r>
+          </w:p>
+        </w:tc>
+        <w:tc>
+          <w:tcPr>
+            <w:tcW w:w="2365" w:type="dxa"/>
+          </w:tcPr>
+          <w:p>
+            <w:pPr>
+              <w:pStyle w:val="BodyText"/>
+              <w:spacing w:before="2"/>
+              <w:rPr>
+                <w:sz w:val="23"/>
+              </w:rPr>
+            </w:pPr>
+            <w:r>
+              <w:rPr>
+                <w:sz w:val="23"/>
+              </w:rPr>
+              <w:t>i0</w:t>
+            </w:r>
+          </w:p>
+        </w:tc>
+      </w:tr>
+      <w:tr>
+        <w:tc>
+          <w:tcPr>
+            <w:tcW w:w="2365" w:type="dxa"/>
+          </w:tcPr>
+          <w:p>
+            <w:pPr>
+              <w:pStyle w:val="BodyText"/>
+              <w:spacing w:before="2"/>
+              <w:rPr>
+                <w:sz w:val="23"/>
+              </w:rPr>
+            </w:pPr>
+            <w:r>
+              <w:rPr>
+                <w:sz w:val="23"/>
+              </w:rPr>
+              <w:t>1</w:t>
+            </w:r>
+          </w:p>
+        </w:tc>
+        <w:tc>
+          <w:tcPr>
+            <w:tcW w:w="2365" w:type="dxa"/>
+          </w:tcPr>
+          <w:p>
+            <w:pPr>
+              <w:pStyle w:val="BodyText"/>
+              <w:spacing w:before="2"/>
+              <w:rPr>
+                <w:sz w:val="23"/>
+              </w:rPr>
+            </w:pPr>
+            <w:r>
+              <w:rPr>
+                <w:sz w:val="23"/>
+              </w:rPr>
+              <w:t>0</w:t>
+            </w:r>
+          </w:p>
+        </w:tc>
+        <w:tc>
+          <w:tcPr>
+            <w:tcW w:w="2365" w:type="dxa"/>
+          </w:tcPr>
+          <w:p>
+            <w:pPr>
+              <w:pStyle w:val="BodyText"/>
+              <w:spacing w:before="2"/>
+              <w:rPr>
+                <w:sz w:val="23"/>
+              </w:rPr>
+            </w:pPr>
+            <w:r>
+              <w:rPr>
+                <w:sz w:val="23"/>
+              </w:rPr>
+              <w:t>0</w:t>
+            </w:r>
+          </w:p>
+        </w:tc>
+        <w:tc>
+          <w:tcPr>
+            <w:tcW w:w="2365" w:type="dxa"/>
+          </w:tcPr>
+          <w:p>
+            <w:pPr>
+              <w:pStyle w:val="BodyText"/>
+              <w:spacing w:before="2"/>
+              <w:rPr>
+                <w:sz w:val="23"/>
+              </w:rPr>
+            </w:pPr>
+            <w:r>
+              <w:rPr>
+                <w:sz w:val="23"/>
+              </w:rPr>
+              <w:t>i1</w:t>
+            </w:r>
+          </w:p>
+        </w:tc>
+      </w:tr>
+      <w:tr>
+        <w:tc>
+          <w:tcPr>
+            <w:tcW w:w="2365" w:type="dxa"/>
+          </w:tcPr>
+          <w:p>
+            <w:pPr>
+              <w:pStyle w:val="BodyText"/>
+              <w:spacing w:before="2"/>
+              <w:rPr>
+                <w:sz w:val="23"/>
+              </w:rPr>
+            </w:pPr>
+            <w:r>
+              <w:rPr>
+                <w:sz w:val="23"/>
+              </w:rPr>
+              <w:lastRenderedPageBreak/>
+              <w:t>0</w:t>
+            </w:r>
+          </w:p>
+        </w:tc>
+        <w:tc>
+          <w:tcPr>
+            <w:tcW w:w="2365" w:type="dxa"/>
+          </w:tcPr>
+          <w:p>
+            <w:pPr>
+              <w:pStyle w:val="BodyText"/>
+              <w:spacing w:before="2"/>
+              <w:rPr>
+                <w:sz w:val="23"/>
+              </w:rPr>
+            </w:pPr>
+            <w:r>
+              <w:rPr>
+                <w:sz w:val="23"/>
+              </w:rPr>
+              <w:t>1</w:t>
+            </w:r>
+          </w:p>
+        </w:tc>
+        <w:tc>
+          <w:tcPr>
+            <w:tcW w:w="2365" w:type="dxa"/>
+          </w:tcPr>
+          <w:p>
+            <w:pPr>
+              <w:pStyle w:val="BodyText"/>
+              <w:spacing w:before="2"/>
+              <w:rPr>
+                <w:sz w:val="23"/>
+              </w:rPr>
+            </w:pPr>
+            <w:r>
+              <w:rPr>
+                <w:sz w:val="23"/>
+              </w:rPr>
+              <w:t>0</w:t>
+            </w:r>
+          </w:p>
+        </w:tc>
+        <w:tc>
+          <w:tcPr>
+            <w:tcW w:w="2365" w:type="dxa"/>
+          </w:tcPr>
+          <w:p>
+            <w:pPr>
+              <w:pStyle w:val="BodyText"/>
+              <w:spacing w:before="2"/>
+              <w:rPr>
+                <w:sz w:val="23"/>
+              </w:rPr>
+            </w:pPr>
+            <w:r>
+              <w:rPr>
+                <w:sz w:val="23"/>
+              </w:rPr>
+              <w:t>i2</w:t>
+            </w:r>
+          </w:p>
+        </w:tc>
+      </w:tr>
+      <w:tr>
+        <w:tc>
+          <w:tcPr>
+            <w:tcW w:w="2365" w:type="dxa"/>
+          </w:tcPr>
+          <w:p>
+            <w:pPr>
+              <w:pStyle w:val="BodyText"/>
+              <w:spacing w:before="2"/>
+              <w:rPr>
+                <w:sz w:val="23"/>
+              </w:rPr>
+            </w:pPr>
+            <w:r>
+              <w:rPr>
+                <w:sz w:val="23"/>
+              </w:rPr>
+              <w:t>1</w:t>
+            </w:r>
+          </w:p>
+        </w:tc>
+        <w:tc>
+          <w:tcPr>
+            <w:tcW w:w="2365" w:type="dxa"/>
+          </w:tcPr>
+          <w:p>
+            <w:pPr>
+              <w:pStyle w:val="BodyText"/>
+              <w:spacing w:before="2"/>
+              <w:rPr>
+                <w:sz w:val="23"/>
+              </w:rPr>
+            </w:pPr>
+            <w:r>
+              <w:rPr>
+                <w:sz w:val="23"/>
+              </w:rPr>
+              <w:t>1</w:t>
+            </w:r>
+          </w:p>
+        </w:tc>
+        <w:tc>
+          <w:tcPr>
+            <w:tcW w:w="2365" w:type="dxa"/>
+          </w:tcPr>
+          <w:p>
+            <w:pPr>
+              <w:pStyle w:val="BodyText"/>
+              <w:spacing w:before="2"/>
+              <w:rPr>
+                <w:sz w:val="23"/>
+              </w:rPr>
+            </w:pPr>
+            <w:r>
+              <w:rPr>
+                <w:sz w:val="23"/>
+              </w:rPr>
+              <w:t>0</w:t>
+            </w:r>
+          </w:p>
+        </w:tc>
+        <w:tc>
+          <w:tcPr>
+            <w:tcW w:w="2365" w:type="dxa"/>
+          </w:tcPr>
+          <w:p>
+            <w:pPr>
+              <w:pStyle w:val="BodyText"/>
+              <w:spacing w:before="2"/>
+              <w:rPr>
+                <w:sz w:val="23"/>
+              </w:rPr>
+            </w:pPr>
+            <w:r>
+              <w:rPr>
+                <w:sz w:val="23"/>
+              </w:rPr>
+              <w:t>i3</w:t>
+            </w:r>
+          </w:p>
+        </w:tc>
+      </w:tr>
+      <w:tr>
+        <w:tc>
+          <w:tcPr>
+            <w:tcW w:w="2365" w:type="dxa"/>
+          </w:tcPr>
+          <w:p>
+            <w:pPr>
+              <w:pStyle w:val="BodyText"/>
+              <w:spacing w:before="2"/>
+              <w:rPr>
+                <w:sz w:val="23"/>
+              </w:rPr>
+            </w:pPr>
+            <w:r>
+              <w:rPr>
+                <w:sz w:val="23"/>
+              </w:rPr>
+              <w:t>0</w:t>
+            </w:r>
+          </w:p>
+        </w:tc>
+        <w:tc>
+          <w:tcPr>
+            <w:tcW w:w="2365" w:type="dxa"/>
+          </w:tcPr>
+          <w:p>
+            <w:pPr>
+              <w:pStyle w:val="BodyText"/>
+              <w:spacing w:before="2"/>
+              <w:rPr>
+                <w:sz w:val="23"/>
+              </w:rPr>
+            </w:pPr>
+            <w:r>
+              <w:rPr>
+                <w:sz w:val="23"/>
+              </w:rPr>
+              <w:t>0</w:t>
+            </w:r>
+          </w:p>
+        </w:tc>
+        <w:tc>
+          <w:tcPr>
+            <w:tcW w:w="2365" w:type="dxa"/>
+          </w:tcPr>
+          <w:p>
+            <w:pPr>
+              <w:pStyle w:val="BodyText"/>
+              <w:spacing w:before="2"/>
+              <w:rPr>
+                <w:sz w:val="23"/>
+              </w:rPr>
+            </w:pPr>
+            <w:r>
+              <w:rPr>
+                <w:sz w:val="23"/>
+              </w:rPr>
+              <w:t>1</w:t>
+            </w:r>
+          </w:p>
+        </w:tc>
+        <w:tc>
+          <w:tcPr>
+            <w:tcW w:w="2365" w:type="dxa"/>
+          </w:tcPr>
+          <w:p>
+            <w:pPr>
+              <w:pStyle w:val="BodyText"/>
+              <w:spacing w:before="2"/>
+              <w:rPr>
+                <w:sz w:val="23"/>
+              </w:rPr>
+            </w:pPr>
+            <w:r>
+              <w:rPr>
+                <w:sz w:val="23"/>
+              </w:rPr>
+              <w:t>i4</w:t>
+            </w:r>
+          </w:p>
+        </w:tc>
+      </w:tr>
+      <w:tr>
+        <w:tc>
+          <w:tcPr>
+            <w:tcW w:w="2365" w:type="dxa"/>
+          </w:tcPr>
+          <w:p>
+            <w:pPr>
+              <w:pStyle w:val="BodyText"/>
+              <w:spacing w:before="2"/>
+              <w:rPr>
+                <w:sz w:val="23"/>
+              </w:rPr>
+            </w:pPr>
+            <w:r>
+              <w:rPr>
+                <w:sz w:val="23"/>
+              </w:rPr>
+              <w:t>1</w:t>
+            </w:r>
+          </w:p>
+        </w:tc>
+        <w:tc>
+          <w:tcPr>
+            <w:tcW w:w="2365" w:type="dxa"/>
+          </w:tcPr>
+          <w:p>
+            <w:pPr>
+              <w:pStyle w:val="BodyText"/>
+              <w:spacing w:before="2"/>
+              <w:rPr>
+                <w:sz w:val="23"/>
+              </w:rPr>
+            </w:pPr>
+            <w:r>
+              <w:rPr>
+                <w:sz w:val="23"/>
+              </w:rPr>
+              <w:t>0</w:t>
+            </w:r>
+          </w:p>
+        </w:tc>
+        <w:tc>
+          <w:tcPr>
+            <w:tcW w:w="2365" w:type="dxa"/>
+          </w:tcPr>
+          <w:p>
+            <w:pPr>
+              <w:pStyle w:val="BodyText"/>
+              <w:spacing w:before="2"/>
+              <w:rPr>
+                <w:sz w:val="23"/>
+              </w:rPr>
+            </w:pPr>
+            <w:r>
+              <w:rPr>
+                <w:sz w:val="23"/>
+              </w:rPr>
+              <w:t>1</w:t>
+            </w:r>
+          </w:p>
+        </w:tc>
+        <w:tc>
+          <w:tcPr>
+            <w:tcW w:w="2365" w:type="dxa"/>
+          </w:tcPr>
+          <w:p>
+            <w:pPr>
+              <w:pStyle w:val="BodyText"/>
+              <w:spacing w:before="2"/>
+              <w:rPr>
+                <w:sz w:val="23"/>
+              </w:rPr>
+            </w:pPr>
+            <w:r>
+              <w:rPr>
+                <w:sz w:val="23"/>
+              </w:rPr>
+              <w:t>i5</w:t>
+            </w:r>
+          </w:p>
+        </w:tc>
+      </w:tr>
+      <w:tr>
+        <w:tc>
+          <w:tcPr>
+            <w:tcW w:w="2365" w:type="dxa"/>
+          </w:tcPr>
+          <w:p>
+            <w:pPr>
+              <w:pStyle w:val="BodyText"/>
+              <w:spacing w:before="2"/>
+              <w:rPr>
+                <w:sz w:val="23"/>
+              </w:rPr>
+            </w:pPr>
+            <w:r>
+              <w:rPr>
+                <w:sz w:val="23"/>
+              </w:rPr>
+              <w:t>0</w:t>
+            </w:r>
+          </w:p>
+        </w:tc>
+        <w:tc>
+          <w:tcPr>
+            <w:tcW w:w="2365" w:type="dxa"/>
+          </w:tcPr>
+          <w:p>
+            <w:pPr>
+              <w:pStyle w:val="BodyText"/>
+              <w:spacing w:before="2"/>
+              <w:rPr>
+                <w:sz w:val="23"/>
+              </w:rPr>
+            </w:pPr>
+            <w:r>
+              <w:rPr>
+                <w:sz w:val="23"/>
+              </w:rPr>
+              <w:t>1</w:t>
+            </w:r>
+          </w:p>
+        </w:tc>
+        <w:tc>
+          <w:tcPr>
+            <w:tcW w:w="2365" w:type="dxa"/>
+          </w:tcPr>
+          <w:p>
+            <w:pPr>
+              <w:pStyle w:val="BodyText"/>
+              <w:spacing w:before="2"/>
+              <w:rPr>
+                <w:sz w:val="23"/>
+              </w:rPr>
+            </w:pPr>
+            <w:r>
+              <w:rPr>
+                <w:sz w:val="23"/>
+              </w:rPr>
+              <w:t>1</w:t>
+            </w:r>
+          </w:p>
+        </w:tc>
+        <w:tc>
+          <w:tcPr>
+            <w:tcW w:w="2365" w:type="dxa"/>
+          </w:tcPr>
+          <w:p>
+            <w:pPr>
+              <w:pStyle w:val="BodyText"/>
+              <w:spacing w:before="2"/>
+              <w:rPr>
+                <w:sz w:val="23"/>
+              </w:rPr>
+            </w:pPr>
+            <w:r>
+              <w:rPr>
+                <w:sz w:val="23"/>
+              </w:rPr>
+              <w:t>i6</w:t>
+            </w:r>
+          </w:p>
+        </w:tc>
+      </w:tr>
+      <w:tr>
+        <w:tc>
+          <w:tcPr>
+            <w:tcW w:w="2365" w:type="dxa"/>
+          </w:tcPr>
+          <w:p>
+            <w:pPr>
+              <w:pStyle w:val="BodyText"/>
+              <w:spacing w:before="2"/>
+              <w:rPr>
+                <w:sz w:val="23"/>
+              </w:rPr>
+            </w:pPr>
+            <w:r>
+              <w:rPr>
+                <w:sz w:val="23"/>
+              </w:rPr>
+              <w:t>1</w:t>
+            </w:r>
+          </w:p>
+        </w:tc>
+        <w:tc>
+          <w:tcPr>
+            <w:tcW w:w="2365" w:type="dxa"/>
+          </w:tcPr>
+          <w:p>
+            <w:pPr>
+              <w:pStyle w:val="BodyText"/>
+              <w:spacing w:before="2"/>
+              <w:rPr>
+                <w:sz w:val="23"/>
+              </w:rPr>
+            </w:pPr>
+            <w:r>
+              <w:rPr>
+                <w:sz w:val="23"/>
+              </w:rPr>
+              <w:t>1</w:t>
+            </w:r>
+          </w:p>
+        </w:tc>
+        <w:tc>
+          <w:tcPr>
+            <w:tcW w:w="2365" w:type="dxa"/>
+          </w:tcPr>
+          <w:p>
+            <w:pPr>
+              <w:pStyle w:val="BodyText"/>
+              <w:spacing w:before="2"/>
+              <w:rPr>
+                <w:sz w:val="23"/>
+              </w:rPr>
+            </w:pPr>
+            <w:r>
+              <w:rPr>
+                <w:sz w:val="23"/>
+              </w:rPr>
+              <w:t>1</w:t>
+            </w:r>
+          </w:p>
+        </w:tc>
+        <w:tc>
+          <w:tcPr>
+            <w:tcW w:w="2365" w:type="dxa"/>
+          </w:tcPr>
+          <w:p>
+            <w:pPr>
+              <w:pStyle w:val="BodyText"/>
+              <w:spacing w:before="2"/>
+              <w:rPr>
+                <w:sz w:val="23"/>
+              </w:rPr>
+            </w:pPr>
+            <w:r>
+              <w:rPr>
+                <w:sz w:val="23"/>
+              </w:rPr>
+              <w:t>i7</w:t>
+            </w:r>
+          </w:p>
+        </w:tc>
+      </w:tr>
+    </w:tbl>
+    <w:p>
+      <w:pPr>
+        <w:pStyle w:val="BodyText"/>
         <w:spacing w:before="2"/>
         <w:rPr>
           <w:sz w:val="23"/>
         </w:rPr>
+      </w:pPr>
+    </w:p>
+    <w:p>
+      <w:pPr>
+        <w:pStyle w:val="BodyText"/>
+        <w:spacing w:before="2"/>
+        <w:rPr>
+          <w:sz w:val="23"/>
+        </w:rPr>
+      </w:pPr>
+    </w:p>
+    <w:p>
+      <w:pPr>
+        <w:pStyle w:val="Heading1"/>
       </w:pPr>
     </w:p>
     <w:p>
@@ -4709,9 +6442,23 @@
         <w:ind w:left="220" w:right="548"/>
       </w:pPr>
       <w:r>
-        <w:t xml:space="preserve">Complete the table below. A, B and </w:t>
-      </w:r>
-      <w:proofErr w:type="spellStart"/>
+        <w:t>Complete the table below. A, B and C</w:t>
+      </w:r>
+      <w:r>
+        <w:rPr>
+          <w:vertAlign w:val="subscript"/>
+        </w:rPr>
+        <w:t>in</w:t>
+      </w:r>
+      <w:r>
+        <w:t xml:space="preserve"> are the inputs to a full adder. S is the sum bit, and</w:t>
+      </w:r>
+      <w:r>
+        <w:rPr>
+          <w:spacing w:val="-59"/>
+        </w:rPr>
+        <w:t xml:space="preserve"> </w:t>
+      </w:r>
       <w:r>
         <w:t>C</w:t>
       </w:r>
@@ -4719,29 +6466,8 @@
         <w:rPr>
           <w:vertAlign w:val="subscript"/>
         </w:rPr>
-        <w:t>in</w:t>
-      </w:r>
-      <w:proofErr w:type="spellEnd"/>
-      <w:r>
-        <w:t xml:space="preserve"> are the inputs to a full adder. S is the sum bit, and</w:t>
-      </w:r>
-      <w:r>
-        <w:rPr>
-          <w:spacing w:val="-59"/>
-        </w:rPr>
-        <w:t xml:space="preserve"> </w:t>
-      </w:r>
-      <w:proofErr w:type="spellStart"/>
-      <w:r>
-        <w:t>C</w:t>
-      </w:r>
-      <w:r>
-        <w:rPr>
-          <w:vertAlign w:val="subscript"/>
-        </w:rPr>
         <w:t>out</w:t>
       </w:r>
-      <w:proofErr w:type="spellEnd"/>
       <w:r>
         <w:rPr>
           <w:spacing w:val="-1"/>
@@ -4815,9 +6541,7 @@
           </w:tcPr>
           <w:p>
             <w:pPr>
-              <w:pStyle w:val="TableParagraph"/>
-              <w:spacing w:line="250" w:lineRule="exact"/>
-              <w:ind w:left="107"/>
+              <w:pStyle w:val="ListParagraph"/>
             </w:pPr>
             <w:r>
               <w:t>A</w:t>
@@ -4830,9 +6554,7 @@
           </w:tcPr>
           <w:p>
             <w:pPr>
-              <w:pStyle w:val="TableParagraph"/>
-              <w:spacing w:line="250" w:lineRule="exact"/>
-              <w:ind w:left="107"/>
+              <w:pStyle w:val="ListParagraph"/>
             </w:pPr>
             <w:r>
               <w:t>B</w:t>
@@ -4845,24 +6567,10 @@
           </w:tcPr>
           <w:p>
             <w:pPr>
-              <w:pStyle w:val="TableParagraph"/>
-              <w:spacing w:line="265" w:lineRule="exact"/>
-              <w:ind w:left="106"/>
-              <w:rPr>
-                <w:sz w:val="14"/>
-              </w:rPr>
-            </w:pPr>
-            <w:r>
-              <w:rPr>
-                <w:position w:val="3"/>
-              </w:rPr>
-              <w:t>C</w:t>
-            </w:r>
-            <w:r>
-              <w:rPr>
-                <w:sz w:val="14"/>
-              </w:rPr>
-              <w:t>in</w:t>
+              <w:pStyle w:val="ListParagraph"/>
+            </w:pPr>
+            <w:r>
+              <w:t>Cin</w:t>
             </w:r>
           </w:p>
         </w:tc>
@@ -4872,9 +6580,7 @@
           </w:tcPr>
           <w:p>
             <w:pPr>
-              <w:pStyle w:val="TableParagraph"/>
-              <w:spacing w:line="250" w:lineRule="exact"/>
-              <w:ind w:left="106"/>
+              <w:pStyle w:val="ListParagraph"/>
             </w:pPr>
             <w:r>
               <w:t>S</w:t>
@@ -4887,24 +6593,10 @@
           </w:tcPr>
           <w:p>
             <w:pPr>
-              <w:pStyle w:val="TableParagraph"/>
-              <w:spacing w:line="265" w:lineRule="exact"/>
-              <w:ind w:left="104"/>
-              <w:rPr>
-                <w:sz w:val="14"/>
-              </w:rPr>
-            </w:pPr>
-            <w:r>
-              <w:rPr>
-                <w:position w:val="3"/>
-              </w:rPr>
-              <w:t>C</w:t>
-            </w:r>
-            <w:r>
-              <w:rPr>
-                <w:sz w:val="14"/>
-              </w:rPr>
-              <w:t>out</w:t>
+              <w:pStyle w:val="ListParagraph"/>
+            </w:pPr>
+            <w:r>
+              <w:t>Cout</w:t>
             </w:r>
           </w:p>
         </w:tc>
@@ -4919,12 +6611,11 @@
           </w:tcPr>
           <w:p>
             <w:pPr>
-              <w:pStyle w:val="TableParagraph"/>
-              <w:rPr>
-                <w:rFonts w:ascii="Times New Roman"/>
-                <w:sz w:val="20"/>
-              </w:rPr>
-            </w:pPr>
+              <w:pStyle w:val="ListParagraph"/>
+            </w:pPr>
+            <w:r>
+              <w:t>0</w:t>
+            </w:r>
           </w:p>
         </w:tc>
         <w:tc>
@@ -4933,12 +6624,11 @@
           </w:tcPr>
           <w:p>
             <w:pPr>
-              <w:pStyle w:val="TableParagraph"/>
-              <w:rPr>
-                <w:rFonts w:ascii="Times New Roman"/>
-                <w:sz w:val="20"/>
-              </w:rPr>
-            </w:pPr>
+              <w:pStyle w:val="ListParagraph"/>
+            </w:pPr>
+            <w:r>
+              <w:t>0</w:t>
+            </w:r>
           </w:p>
         </w:tc>
         <w:tc>
@@ -4947,12 +6637,11 @@
           </w:tcPr>
           <w:p>
             <w:pPr>
-              <w:pStyle w:val="TableParagraph"/>
-              <w:rPr>
-                <w:rFonts w:ascii="Times New Roman"/>
-                <w:sz w:val="20"/>
-              </w:rPr>
-            </w:pPr>
+              <w:pStyle w:val="ListParagraph"/>
+            </w:pPr>
+            <w:r>
+              <w:t>0</w:t>
+            </w:r>
           </w:p>
         </w:tc>
         <w:tc>
@@ -4961,8 +6650,7 @@
           </w:tcPr>
           <w:p>
             <w:pPr>
-              <w:pStyle w:val="TableParagraph"/>
-              <w:ind w:left="106"/>
+              <w:pStyle w:val="ListParagraph"/>
             </w:pPr>
             <w:r>
               <w:t>0</w:t>
@@ -4975,8 +6663,7 @@
           </w:tcPr>
           <w:p>
             <w:pPr>
-              <w:pStyle w:val="TableParagraph"/>
-              <w:ind w:left="104"/>
+              <w:pStyle w:val="ListParagraph"/>
             </w:pPr>
             <w:r>
               <w:t>0</w:t>
@@ -4994,12 +6681,11 @@
           </w:tcPr>
           <w:p>
             <w:pPr>
-              <w:pStyle w:val="TableParagraph"/>
-              <w:rPr>
-                <w:rFonts w:ascii="Times New Roman"/>
-                <w:sz w:val="20"/>
-              </w:rPr>
-            </w:pPr>
+              <w:pStyle w:val="ListParagraph"/>
+            </w:pPr>
+            <w:r>
+              <w:t>0</w:t>
+            </w:r>
           </w:p>
         </w:tc>
         <w:tc>
@@ -5008,12 +6694,11 @@
           </w:tcPr>
           <w:p>
             <w:pPr>
-              <w:pStyle w:val="TableParagraph"/>
-              <w:rPr>
-                <w:rFonts w:ascii="Times New Roman"/>
-                <w:sz w:val="20"/>
-              </w:rPr>
-            </w:pPr>
+              <w:pStyle w:val="ListParagraph"/>
+            </w:pPr>
+            <w:r>
+              <w:t>0</w:t>
+            </w:r>
           </w:p>
         </w:tc>
         <w:tc>
@@ -5022,9 +6707,7 @@
           </w:tcPr>
           <w:p>
             <w:pPr>
-              <w:pStyle w:val="TableParagraph"/>
-              <w:spacing w:line="250" w:lineRule="exact"/>
-              <w:ind w:left="106"/>
+              <w:pStyle w:val="ListParagraph"/>
             </w:pPr>
             <w:r>
               <w:t>1</w:t>
@@ -5037,9 +6720,7 @@
           </w:tcPr>
           <w:p>
             <w:pPr>
-              <w:pStyle w:val="TableParagraph"/>
-              <w:spacing w:line="250" w:lineRule="exact"/>
-              <w:ind w:left="106"/>
+              <w:pStyle w:val="ListParagraph"/>
             </w:pPr>
             <w:r>
               <w:t>1</w:t>
@@ -5052,9 +6733,7 @@
           </w:tcPr>
           <w:p>
             <w:pPr>
-              <w:pStyle w:val="TableParagraph"/>
-              <w:spacing w:line="250" w:lineRule="exact"/>
-              <w:ind w:left="104"/>
+              <w:pStyle w:val="ListParagraph"/>
             </w:pPr>
             <w:r>
               <w:t>0</w:t>
@@ -5072,9 +6751,7 @@
           </w:tcPr>
           <w:p>
             <w:pPr>
-              <w:pStyle w:val="TableParagraph"/>
-              <w:spacing w:line="250" w:lineRule="exact"/>
-              <w:ind w:left="107"/>
+              <w:pStyle w:val="ListParagraph"/>
             </w:pPr>
             <w:r>
               <w:t>1</w:t>
@@ -5087,9 +6764,7 @@
           </w:tcPr>
           <w:p>
             <w:pPr>
-              <w:pStyle w:val="TableParagraph"/>
-              <w:spacing w:line="250" w:lineRule="exact"/>
-              <w:ind w:left="107"/>
+              <w:pStyle w:val="ListParagraph"/>
             </w:pPr>
             <w:r>
               <w:t>1</w:t>
@@ -5102,9 +6777,7 @@
           </w:tcPr>
           <w:p>
             <w:pPr>
-              <w:pStyle w:val="TableParagraph"/>
-              <w:spacing w:line="250" w:lineRule="exact"/>
-              <w:ind w:left="106"/>
+              <w:pStyle w:val="ListParagraph"/>
             </w:pPr>
             <w:r>
               <w:t>0</w:t>
@@ -5117,12 +6790,11 @@
           </w:tcPr>
           <w:p>
             <w:pPr>
-              <w:pStyle w:val="TableParagraph"/>
-              <w:rPr>
-                <w:rFonts w:ascii="Times New Roman"/>
-                <w:sz w:val="20"/>
-              </w:rPr>
-            </w:pPr>
+              <w:pStyle w:val="ListParagraph"/>
+            </w:pPr>
+            <w:r>
+              <w:t>0</w:t>
+            </w:r>
           </w:p>
         </w:tc>
         <w:tc>
@@ -5131,12 +6803,11 @@
           </w:tcPr>
           <w:p>
             <w:pPr>
-              <w:pStyle w:val="TableParagraph"/>
-              <w:rPr>
-                <w:rFonts w:ascii="Times New Roman"/>
-                <w:sz w:val="20"/>
-              </w:rPr>
-            </w:pPr>
+              <w:pStyle w:val="ListParagraph"/>
+            </w:pPr>
+            <w:r>
+              <w:t>1</w:t>
+            </w:r>
           </w:p>
         </w:tc>
       </w:tr>
@@ -5150,12 +6821,11 @@
           </w:tcPr>
           <w:p>
             <w:pPr>
-              <w:pStyle w:val="TableParagraph"/>
-              <w:rPr>
-                <w:rFonts w:ascii="Times New Roman"/>
-                <w:sz w:val="20"/>
-              </w:rPr>
-            </w:pPr>
+              <w:pStyle w:val="ListParagraph"/>
+            </w:pPr>
+            <w:r>
+              <w:t>1</w:t>
+            </w:r>
           </w:p>
         </w:tc>
         <w:tc>
@@ -5164,12 +6834,11 @@
           </w:tcPr>
           <w:p>
             <w:pPr>
-              <w:pStyle w:val="TableParagraph"/>
-              <w:rPr>
-                <w:rFonts w:ascii="Times New Roman"/>
-                <w:sz w:val="20"/>
-              </w:rPr>
-            </w:pPr>
+              <w:pStyle w:val="ListParagraph"/>
+            </w:pPr>
+            <w:r>
+              <w:t>1</w:t>
+            </w:r>
           </w:p>
         </w:tc>
         <w:tc>
@@ -5178,12 +6847,11 @@
           </w:tcPr>
           <w:p>
             <w:pPr>
-              <w:pStyle w:val="TableParagraph"/>
-              <w:rPr>
-                <w:rFonts w:ascii="Times New Roman"/>
-                <w:sz w:val="20"/>
-              </w:rPr>
-            </w:pPr>
+              <w:pStyle w:val="ListParagraph"/>
+            </w:pPr>
+            <w:r>
+              <w:t>1</w:t>
+            </w:r>
           </w:p>
         </w:tc>
         <w:tc>
@@ -5192,9 +6860,7 @@
           </w:tcPr>
           <w:p>
             <w:pPr>
-              <w:pStyle w:val="TableParagraph"/>
-              <w:spacing w:line="250" w:lineRule="exact"/>
-              <w:ind w:left="106"/>
+              <w:pStyle w:val="ListParagraph"/>
             </w:pPr>
             <w:r>
               <w:t>1</w:t>
@@ -5207,9 +6873,7 @@
           </w:tcPr>
           <w:p>
             <w:pPr>
-              <w:pStyle w:val="TableParagraph"/>
-              <w:spacing w:line="250" w:lineRule="exact"/>
-              <w:ind w:left="104"/>
+              <w:pStyle w:val="ListParagraph"/>
             </w:pPr>
             <w:r>
               <w:t>1</w:t>
@@ -6070,6 +7734,7 @@
     <w:lsdException w:name="HTML Sample" w:semiHidden="1" w:unhideWhenUsed="1"/>
     <w:lsdException w:name="HTML Typewriter" w:semiHidden="1" w:unhideWhenUsed="1"/>
     <w:lsdException w:name="HTML Variable" w:semiHidden="1" w:unhideWhenUsed="1"/>
+    <w:lsdException w:name="Normal Table" w:semiHidden="1" w:unhideWhenUsed="1"/>
     <w:lsdException w:name="annotation subject" w:semiHidden="1" w:unhideWhenUsed="1"/>
     <w:lsdException w:name="No List" w:semiHidden="1" w:unhideWhenUsed="1"/>
     <w:lsdException w:name="Outline List 1" w:semiHidden="1" w:unhideWhenUsed="1"/>
@@ -6112,8 +7777,11 @@
     <w:lsdException w:name="Table Contemporary" w:semiHidden="1" w:unhideWhenUsed="1"/>
     <w:lsdException w:name="Table Elegant" w:semiHidden="1" w:unhideWhenUsed="1"/>
     <w:lsdException w:name="Table Professional" w:semiHidden="1" w:unhideWhenUsed="1"/>
+    <w:lsdException w:name="Table Subtle 1" w:semiHidden="1" w:unhideWhenUsed="1"/>
     <w:lsdException w:name="Table Subtle 2" w:semiHidden="1" w:unhideWhenUsed="1"/>
     <w:lsdException w:name="Table Web 1" w:semiHidden="1" w:unhideWhenUsed="1"/>
+    <w:lsdException w:name="Table Web 2" w:semiHidden="1" w:unhideWhenUsed="1"/>
+    <w:lsdException w:name="Table Web 3" w:semiHidden="1" w:unhideWhenUsed="1"/>
     <w:lsdException w:name="Balloon Text" w:semiHidden="1" w:unhideWhenUsed="1"/>
     <w:lsdException w:name="Table Grid" w:uiPriority="39"/>
     <w:lsdException w:name="Table Theme" w:semiHidden="1" w:unhideWhenUsed="1"/>
@@ -6364,6 +8032,7 @@
   <w:style w:type="character" w:default="1" w:styleId="DefaultParagraphFont">
     <w:name w:val="Default Paragraph Font"/>
     <w:uiPriority w:val="1"/>
+    <w:semiHidden/>
     <w:unhideWhenUsed/>
   </w:style>
   <w:style w:type="table" w:default="1" w:styleId="TableNormal">

</xml_diff>